<commit_message>
We deleted one more sentence
</commit_message>
<xml_diff>
--- a/Dossa 2022 annual meeting abstract.docx
+++ b/Dossa 2022 annual meeting abstract.docx
@@ -104,18 +104,10 @@
           <w:sz w:val="24"/>
           <w:szCs w:val="24"/>
         </w:rPr>
-        <w:t xml:space="preserve"> diversity and soil fauna interactions shape litter mixture decomposition remains poorly understood. Through a sixteen month long common garden litter decomposition experiment, we tested these interaction effects using litterbags of three mesh sizes (micromesh, mesomesh, and macromesh) to disentangle the contributions of different fauna groups categorized by their size at Wuhan botanical garden (subtropical climate). We examined the decomposition of five single commonly available species litters and their full 26 mixtures combination spanning from 2 to 5 species. In total, 2325 litterbags were incubated at the setup of the experiment and partly harvested after 30, 90, 180, 270, and 430 days after exposure to evaluate the mass loss and the combined effects of soil fauna and litter diversity. We predicted that litter mixture effects should increase with increased litter quality dissimilarity, and soil fauna should enhance litter (both single species litter and litter mixtures) decomposition rate. Litter mass loss ranged from 26.9% to 87.3%. Soil fauna access to litterbags accelerated mass loss by 29.8% on average. The contribution on soil mesofauna did not differ from that of soil meso- and macrofauna. Incubation duration and its interactions with litter quality dissimilarities together with soil fauna determined the litter mixture effect. Furthermore, the litter mixture effect weakened as the decomposition progresses.</w:t>
+        <w:t xml:space="preserve"> diversity and soil fauna interactions shape litter mixture decomposition remains poorly understood. Through a sixteen month long common garden litter decomposition experiment, we tested these interaction effects using litterbags of three mesh sizes (micromesh, mesomesh, and macromesh) to disentangle the contributions of different fauna groups categorized by their size at Wuhan botanical garden (subtropical climate). We examined the decomposition of five single commonly available species litters and their full 26 mixtures combination spanning from 2 to 5 species. In total, 2325 litterbags were incubated at the setup of the experiment and partly harvested after 30, 90, 180, 270, and 430 days after exposure to evaluate the mass loss and the combined effects of soil fauna and litter diversity. We predicted that litter mixture effects should increase with increased litter quality dissimilarity, and soil fauna should enhance litter (both single species litter and litter mixtures) decomposition rate. Litter mass loss ranged from 26.9% to 87.3%. Soil fauna access to litterbags accelerated mass loss by 29.8% on average. </w:t>
       </w:r>
       <w:bookmarkStart w:id="1" w:name="_GoBack"/>
       <w:bookmarkEnd w:id="1"/>
-      <w:r>
-        <w:rPr>
-          <w:rFonts w:ascii="Times New Roman" w:hAnsi="Times New Roman"/>
-          <w:sz w:val="24"/>
-          <w:szCs w:val="24"/>
-        </w:rPr>
-        <w:t xml:space="preserve"> </w:t>
-      </w:r>
     </w:p>
     <w:sectPr>
       <w:footerReference r:id="rId5" w:type="default"/>
@@ -159,7 +151,7 @@
     <w:sdtPr>
       <w:id w:val="-53390473"/>
       <w:docPartObj>
-        <w:docPartGallery w:val="AutoText"/>
+        <w:docPartGallery w:val="autotext"/>
       </w:docPartObj>
     </w:sdtPr>
     <w:sdtContent>
@@ -261,7 +253,7 @@
     <w:lsdException w:uiPriority="99" w:name="Normal Indent"/>
     <w:lsdException w:uiPriority="99" w:name="footnote text"/>
     <w:lsdException w:uiPriority="99" w:name="annotation text"/>
-    <w:lsdException w:uiPriority="99" w:semiHidden="0" w:name="header"/>
+    <w:lsdException w:qFormat="1" w:uiPriority="99" w:semiHidden="0" w:name="header"/>
     <w:lsdException w:uiPriority="99" w:semiHidden="0" w:name="footer"/>
     <w:lsdException w:uiPriority="99" w:name="index heading"/>
     <w:lsdException w:qFormat="1" w:uiPriority="35" w:name="caption"/>
@@ -534,6 +526,7 @@
     <w:basedOn w:val="1"/>
     <w:link w:val="9"/>
     <w:unhideWhenUsed/>
+    <w:qFormat/>
     <w:uiPriority w:val="99"/>
     <w:pPr>
       <w:tabs>

</xml_diff>